<commit_message>
rar archive to submit as a homework
</commit_message>
<xml_diff>
--- a/RefactoringDocumentations_BallonsPop.docx
+++ b/RefactoringDocumentations_BallonsPop.docx
@@ -93,6 +93,7 @@
             <w:r>
               <w:t xml:space="preserve">Renamed the project to </w:t>
             </w:r>
+            <w:proofErr w:type="spellStart"/>
             <w:r>
               <w:rPr>
                 <w:b/>
@@ -105,6 +106,7 @@
               </w:rPr>
               <w:t>loonsPop</w:t>
             </w:r>
+            <w:proofErr w:type="spellEnd"/>
             <w:r>
               <w:rPr>
                 <w:b/>
@@ -200,21 +202,25 @@
             <w:r>
               <w:t xml:space="preserve">Renamed class </w:t>
             </w:r>
+            <w:proofErr w:type="spellStart"/>
             <w:r>
               <w:rPr>
                 <w:b/>
               </w:rPr>
               <w:t>klasacia</w:t>
             </w:r>
+            <w:proofErr w:type="spellEnd"/>
             <w:r>
               <w:t xml:space="preserve"> to </w:t>
             </w:r>
+            <w:proofErr w:type="spellStart"/>
             <w:r>
               <w:rPr>
                 <w:b/>
               </w:rPr>
               <w:t>TopScoresChart</w:t>
             </w:r>
+            <w:proofErr w:type="spellEnd"/>
           </w:p>
           <w:p>
             <w:pPr>
@@ -234,26 +240,36 @@
               <w:rPr>
                 <w:b/>
               </w:rPr>
-              <w:t xml:space="preserve"> StringExtensions</w:t>
-            </w:r>
-            <w:r>
-              <w:rPr>
-                <w:b/>
-              </w:rPr>
               <w:t xml:space="preserve"> </w:t>
             </w:r>
+            <w:proofErr w:type="spellStart"/>
+            <w:r>
+              <w:rPr>
+                <w:b/>
+              </w:rPr>
+              <w:t>StringExtensions</w:t>
+            </w:r>
+            <w:proofErr w:type="spellEnd"/>
+            <w:r>
+              <w:rPr>
+                <w:b/>
+              </w:rPr>
+              <w:t xml:space="preserve"> </w:t>
+            </w:r>
             <w:r>
               <w:t>to</w:t>
             </w:r>
             <w:r>
               <w:t xml:space="preserve"> </w:t>
             </w:r>
+            <w:proofErr w:type="spellStart"/>
             <w:r>
               <w:rPr>
                 <w:b/>
               </w:rPr>
               <w:t>TopScoresChartEntry</w:t>
             </w:r>
+            <w:proofErr w:type="spellEnd"/>
           </w:p>
           <w:p>
             <w:pPr>
@@ -1584,8 +1600,123 @@
               </w:rPr>
               <w:t>;</w:t>
             </w:r>
+          </w:p>
+          <w:p>
+            <w:pPr>
+              <w:numPr>
+                <w:ilvl w:val="0"/>
+                <w:numId w:val="10"/>
+              </w:numPr>
+              <w:rPr>
+                <w:b/>
+              </w:rPr>
+            </w:pPr>
+            <w:r>
+              <w:rPr>
+                <w:b/>
+              </w:rPr>
+              <w:t xml:space="preserve">try catch </w:t>
+            </w:r>
+            <w:r>
+              <w:rPr>
+                <w:b/>
+              </w:rPr>
+              <w:tab/>
+            </w:r>
+            <w:r>
+              <w:t xml:space="preserve">-&gt; replaced </w:t>
+            </w:r>
+            <w:r>
+              <w:t>with</w:t>
+            </w:r>
+            <w:r>
+              <w:t>-&gt;</w:t>
+            </w:r>
+            <w:r>
+              <w:rPr>
+                <w:b/>
+              </w:rPr>
+              <w:t xml:space="preserve"> </w:t>
+            </w:r>
+            <w:r>
+              <w:rPr>
+                <w:b/>
+              </w:rPr>
+              <w:tab/>
+            </w:r>
+            <w:r>
+              <w:rPr>
+                <w:b/>
+              </w:rPr>
+              <w:t xml:space="preserve">new </w:t>
+            </w:r>
+            <w:r>
+              <w:rPr>
+                <w:b/>
+              </w:rPr>
+              <w:t>m</w:t>
+            </w:r>
+            <w:r>
+              <w:rPr>
+                <w:b/>
+              </w:rPr>
+              <w:t xml:space="preserve">ethod </w:t>
+            </w:r>
+            <w:proofErr w:type="spellStart"/>
+            <w:r>
+              <w:rPr>
+                <w:b/>
+              </w:rPr>
+              <w:t>IsOnPlayground</w:t>
+            </w:r>
+            <w:proofErr w:type="spellEnd"/>
+          </w:p>
+          <w:p>
+            <w:pPr>
+              <w:numPr>
+                <w:ilvl w:val="0"/>
+                <w:numId w:val="10"/>
+              </w:numPr>
+              <w:rPr>
+                <w:b/>
+              </w:rPr>
+            </w:pPr>
+            <w:r>
+              <w:rPr>
+                <w:b/>
+              </w:rPr>
+              <w:t>.</w:t>
+            </w:r>
+            <w:proofErr w:type="spellStart"/>
+            <w:r>
+              <w:rPr>
+                <w:b/>
+              </w:rPr>
+              <w:t>GetLongLength</w:t>
+            </w:r>
+            <w:proofErr w:type="spellEnd"/>
+            <w:r>
+              <w:rPr>
+                <w:b/>
+              </w:rPr>
+              <w:t xml:space="preserve"> -&gt; </w:t>
+            </w:r>
+            <w:r>
+              <w:rPr>
+                <w:b/>
+              </w:rPr>
+              <w:t>.</w:t>
+            </w:r>
+            <w:proofErr w:type="spellStart"/>
+            <w:r>
+              <w:rPr>
+                <w:b/>
+              </w:rPr>
+              <w:t>GetLength</w:t>
+            </w:r>
             <w:bookmarkStart w:id="0" w:name="_GoBack"/>
             <w:bookmarkEnd w:id="0"/>
+            <w:proofErr w:type="spellEnd"/>
           </w:p>
           <w:p>
             <w:pPr>
@@ -1601,52 +1732,33 @@
               <w:rPr>
                 <w:b/>
               </w:rPr>
-              <w:t xml:space="preserve">try catch </w:t>
-            </w:r>
-            <w:r>
-              <w:rPr>
-                <w:b/>
-              </w:rPr>
-              <w:tab/>
-            </w:r>
-            <w:r>
-              <w:t xml:space="preserve">-&gt; replaced </w:t>
-            </w:r>
-            <w:r>
-              <w:t>with</w:t>
-            </w:r>
-            <w:r>
-              <w:t>-&gt;</w:t>
-            </w:r>
-            <w:r>
-              <w:rPr>
-                <w:b/>
-              </w:rPr>
-              <w:t xml:space="preserve"> </w:t>
-            </w:r>
-            <w:r>
-              <w:rPr>
-                <w:b/>
-              </w:rPr>
-              <w:tab/>
-            </w:r>
-            <w:r>
-              <w:rPr>
-                <w:b/>
-              </w:rPr>
-              <w:t xml:space="preserve">new </w:t>
-            </w:r>
-            <w:r>
-              <w:rPr>
-                <w:b/>
-              </w:rPr>
-              <w:t>m</w:t>
-            </w:r>
-            <w:r>
-              <w:rPr>
-                <w:b/>
-              </w:rPr>
-              <w:t>ethod IsOnPlayground</w:t>
+              <w:t xml:space="preserve">Bug fixed </w:t>
+            </w:r>
+            <w:proofErr w:type="spellStart"/>
+            <w:r>
+              <w:rPr>
+                <w:b/>
+              </w:rPr>
+              <w:t>in</w:t>
+            </w:r>
+            <w:r>
+              <w:rPr>
+                <w:b/>
+              </w:rPr>
+              <w:t>TopScores</w:t>
+            </w:r>
+            <w:proofErr w:type="spellEnd"/>
+            <w:r>
+              <w:rPr>
+                <w:b/>
+              </w:rPr>
+              <w:t xml:space="preserve"> logic</w:t>
+            </w:r>
+            <w:r>
+              <w:rPr>
+                <w:b/>
+              </w:rPr>
+              <w:t>.</w:t>
             </w:r>
           </w:p>
           <w:p>
@@ -1663,25 +1775,7 @@
               <w:rPr>
                 <w:b/>
               </w:rPr>
-              <w:t>.</w:t>
-            </w:r>
-            <w:r>
-              <w:rPr>
-                <w:b/>
-              </w:rPr>
-              <w:t xml:space="preserve">GetLongLength -&gt; </w:t>
-            </w:r>
-            <w:r>
-              <w:rPr>
-                <w:b/>
-              </w:rPr>
-              <w:t>.</w:t>
-            </w:r>
-            <w:r>
-              <w:rPr>
-                <w:b/>
-              </w:rPr>
-              <w:t>GetLength</w:t>
+              <w:t>Test Methods added</w:t>
             </w:r>
           </w:p>
           <w:p>
@@ -1695,60 +1789,51 @@
               </w:rPr>
             </w:pPr>
             <w:r>
-              <w:rPr>
-                <w:b/>
-              </w:rPr>
-              <w:t xml:space="preserve">Bug fixed </w:t>
-            </w:r>
-            <w:r>
-              <w:rPr>
-                <w:b/>
-              </w:rPr>
-              <w:t>in</w:t>
-            </w:r>
-            <w:r>
-              <w:rPr>
-                <w:b/>
-              </w:rPr>
-              <w:t>TopScores</w:t>
-            </w:r>
-            <w:r>
-              <w:rPr>
-                <w:b/>
-              </w:rPr>
-              <w:t xml:space="preserve"> logic</w:t>
-            </w:r>
-            <w:r>
-              <w:rPr>
-                <w:b/>
-              </w:rPr>
-              <w:t>.</w:t>
-            </w:r>
-          </w:p>
-          <w:p>
-            <w:pPr>
-              <w:numPr>
-                <w:ilvl w:val="0"/>
-                <w:numId w:val="10"/>
-              </w:numPr>
-              <w:rPr>
-                <w:b/>
-              </w:rPr>
-            </w:pPr>
-            <w:r>
-              <w:rPr>
-                <w:b/>
-              </w:rPr>
-              <w:t>Test Methods added</w:t>
-            </w:r>
+              <w:t>S</w:t>
+            </w:r>
+            <w:r>
+              <w:t xml:space="preserve">ource code repository </w:t>
+            </w:r>
+            <w:r>
+              <w:rPr>
+                <w:b/>
+                <w:noProof/>
+              </w:rPr>
+              <w:t>GitHub</w:t>
+            </w:r>
+            <w:r>
+              <w:rPr>
+                <w:b/>
+                <w:noProof/>
+              </w:rPr>
+              <w:t xml:space="preserve">: </w:t>
+            </w:r>
+            <w:hyperlink r:id="rId8" w:history="1">
+              <w:r>
+                <w:rPr>
+                  <w:rStyle w:val="a8"/>
+                  <w:b/>
+                  <w:noProof/>
+                </w:rPr>
+                <w:t>https://github.com/MarioStoilov/Team-manganese.git</w:t>
+              </w:r>
+            </w:hyperlink>
+          </w:p>
+          <w:p>
+            <w:pPr>
+              <w:ind w:left="360"/>
+              <w:rPr>
+                <w:b/>
+              </w:rPr>
+            </w:pPr>
           </w:p>
         </w:tc>
       </w:tr>
     </w:tbl>
     <w:p/>
     <w:sectPr>
-      <w:headerReference w:type="default" r:id="rId8"/>
-      <w:footerReference w:type="default" r:id="rId9"/>
+      <w:headerReference w:type="default" r:id="rId9"/>
+      <w:footerReference w:type="default" r:id="rId10"/>
       <w:type w:val="continuous"/>
       <w:pgSz w:w="11907" w:h="16839" w:code="9"/>
       <w:pgMar w:top="851" w:right="851" w:bottom="851" w:left="851" w:header="851" w:footer="567" w:gutter="0"/>
@@ -1889,14 +1974,27 @@
           <w:r>
             <w:t xml:space="preserve"> of </w:t>
           </w:r>
-          <w:fldSimple w:instr=" NUMPAGES ">
-            <w:r>
-              <w:rPr>
-                <w:noProof/>
-              </w:rPr>
-              <w:t>2</w:t>
-            </w:r>
-          </w:fldSimple>
+          <w:r>
+            <w:fldChar w:fldCharType="begin"/>
+          </w:r>
+          <w:r>
+            <w:instrText xml:space="preserve"> NUMPAGES </w:instrText>
+          </w:r>
+          <w:r>
+            <w:fldChar w:fldCharType="separate"/>
+          </w:r>
+          <w:r>
+            <w:rPr>
+              <w:noProof/>
+            </w:rPr>
+            <w:t>2</w:t>
+          </w:r>
+          <w:r>
+            <w:rPr>
+              <w:noProof/>
+            </w:rPr>
+            <w:fldChar w:fldCharType="end"/>
+          </w:r>
         </w:p>
       </w:tc>
       <w:tc>
@@ -2054,7 +2152,15 @@
             <w:spacing w:before="60" w:line="240" w:lineRule="exact"/>
           </w:pPr>
           <w:r>
-            <w:t>33, Alexander Malinov Blvd.</w:t>
+            <w:t xml:space="preserve">33, Alexander </w:t>
+          </w:r>
+          <w:proofErr w:type="spellStart"/>
+          <w:r>
+            <w:t>Malinov</w:t>
+          </w:r>
+          <w:proofErr w:type="spellEnd"/>
+          <w:r>
+            <w:t xml:space="preserve"> Blvd.</w:t>
           </w:r>
           <w:r>
             <w:t xml:space="preserve">, </w:t>
@@ -4714,7 +4820,7 @@
   <a:extraClrSchemeLst/>
   <a:extLst>
     <a:ext uri="{05A4C25C-085E-4340-85A3-A5531E510DB2}">
-      <thm15:themeFamily xmlns:thm15="http://schemas.microsoft.com/office/thememl/2012/main" xmlns="" name="Office Theme" id="{62F939B6-93AF-4DB8-9C6B-D6C7DFDC589F}" vid="{4A3C46E8-61CC-4603-A589-7422A47A8E4A}"/>
+      <thm15:themeFamily xmlns="" xmlns:thm15="http://schemas.microsoft.com/office/thememl/2012/main" name="Office Theme" id="{62F939B6-93AF-4DB8-9C6B-D6C7DFDC589F}" vid="{4A3C46E8-61CC-4603-A589-7422A47A8E4A}"/>
     </a:ext>
   </a:extLst>
 </a:theme>

</xml_diff>